<commit_message>
Secondary Source Notes Final
</commit_message>
<xml_diff>
--- a/Group Conference Form 2017.docx
+++ b/Group Conference Form 2017.docx
@@ -148,6 +148,7 @@
               <w:rPr>
                 <w:rFonts w:ascii="Optima" w:hAnsi="Optima"/>
                 <w:b/>
+                <w:i/>
                 <w:sz w:val="26"/>
                 <w:szCs w:val="26"/>
               </w:rPr>
@@ -254,7 +255,19 @@
                 <w:sz w:val="26"/>
                 <w:szCs w:val="26"/>
               </w:rPr>
-              <w:t>Part 1: Overview</w:t>
+              <w:t>Part 1: Ove</w:t>
+            </w:r>
+            <w:bookmarkStart w:id="0" w:name="_GoBack"/>
+            <w:bookmarkEnd w:id="0"/>
+            <w:r>
+              <w:rPr>
+                <w:rFonts w:ascii="Optima" w:hAnsi="Optima"/>
+                <w:b/>
+                <w:color w:val="FF6600"/>
+                <w:sz w:val="26"/>
+                <w:szCs w:val="26"/>
+              </w:rPr>
+              <w:t>rview</w:t>
             </w:r>
           </w:p>
           <w:p>
@@ -323,7 +336,47 @@
                 <w:sz w:val="26"/>
                 <w:szCs w:val="26"/>
               </w:rPr>
-              <w:t xml:space="preserve">I will talk about 3 aspects of the book’s historical impact: history of slavery, the conception of race in American culture, and how the American society is built upon the death of African Americans.  </w:t>
+              <w:t>I will talk about 3 aspects of the book’s historical impact</w:t>
+            </w:r>
+            <w:r>
+              <w:rPr>
+                <w:rFonts w:ascii="Optima" w:hAnsi="Optima"/>
+                <w:sz w:val="26"/>
+                <w:szCs w:val="26"/>
+              </w:rPr>
+              <w:t>/context</w:t>
+            </w:r>
+            <w:r>
+              <w:rPr>
+                <w:rFonts w:ascii="Optima" w:hAnsi="Optima"/>
+                <w:sz w:val="26"/>
+                <w:szCs w:val="26"/>
+              </w:rPr>
+              <w:t>: history of slavery, the conceptio</w:t>
+            </w:r>
+            <w:r>
+              <w:rPr>
+                <w:rFonts w:ascii="Optima" w:hAnsi="Optima"/>
+                <w:sz w:val="26"/>
+                <w:szCs w:val="26"/>
+              </w:rPr>
+              <w:t>n of race in American culture,</w:t>
+            </w:r>
+            <w:r>
+              <w:rPr>
+                <w:rFonts w:ascii="Optima" w:hAnsi="Optima"/>
+                <w:sz w:val="26"/>
+                <w:szCs w:val="26"/>
+              </w:rPr>
+              <w:t xml:space="preserve"> how American society is built upon t</w:t>
+            </w:r>
+            <w:r>
+              <w:rPr>
+                <w:rFonts w:ascii="Optima" w:hAnsi="Optima"/>
+                <w:sz w:val="26"/>
+                <w:szCs w:val="26"/>
+              </w:rPr>
+              <w:t xml:space="preserve">he death of African Americans, and the past struggle of the black population. </w:t>
             </w:r>
           </w:p>
           <w:p>
@@ -390,14 +443,13 @@
                 <w:szCs w:val="26"/>
               </w:rPr>
             </w:pPr>
-            <w:bookmarkStart w:id="0" w:name="_GoBack"/>
-            <w:r>
-              <w:rPr>
-                <w:rFonts w:ascii="Optima" w:hAnsi="Optima"/>
-                <w:sz w:val="26"/>
-                <w:szCs w:val="26"/>
-              </w:rPr>
-              <w:t xml:space="preserve">My essay will discuss about 5 topics surrounding the social issues or impact of the work I am examining. I will analyze the societal influence on </w:t>
+            <w:r>
+              <w:rPr>
+                <w:rFonts w:ascii="Optima" w:hAnsi="Optima"/>
+                <w:sz w:val="26"/>
+                <w:szCs w:val="26"/>
+              </w:rPr>
+              <w:t xml:space="preserve">My essay will discuss about 5 topics surrounding the social issues of the work I am examining. I will analyze the societal influence on </w:t>
             </w:r>
             <w:r>
               <w:rPr>
@@ -413,26 +465,33 @@
                 <w:sz w:val="26"/>
                 <w:szCs w:val="26"/>
               </w:rPr>
-              <w:t xml:space="preserve">, </w:t>
-            </w:r>
-            <w:r>
-              <w:rPr>
-                <w:rFonts w:ascii="Optima" w:hAnsi="Optima"/>
-                <w:sz w:val="26"/>
-                <w:szCs w:val="26"/>
-              </w:rPr>
-              <w:t>the societal</w:t>
-            </w:r>
-            <w:r>
-              <w:rPr>
-                <w:rFonts w:ascii="Optima" w:hAnsi="Optima"/>
-                <w:sz w:val="26"/>
-                <w:szCs w:val="26"/>
-              </w:rPr>
-              <w:t xml:space="preserve"> ignorance on discrimination, the social distance between the white and the black population, the relationship between race and racism, and black parent’s wisdom teaching. </w:t>
-            </w:r>
-          </w:p>
-          <w:bookmarkEnd w:id="0"/>
+              <w:t>,</w:t>
+            </w:r>
+            <w:r>
+              <w:rPr>
+                <w:rFonts w:ascii="Optima" w:hAnsi="Optima"/>
+                <w:sz w:val="26"/>
+                <w:szCs w:val="26"/>
+              </w:rPr>
+              <w:t xml:space="preserve"> socia</w:t>
+            </w:r>
+            <w:r>
+              <w:rPr>
+                <w:rFonts w:ascii="Optima" w:hAnsi="Optima"/>
+                <w:sz w:val="26"/>
+                <w:szCs w:val="26"/>
+              </w:rPr>
+              <w:t>l</w:t>
+            </w:r>
+            <w:r>
+              <w:rPr>
+                <w:rFonts w:ascii="Optima" w:hAnsi="Optima"/>
+                <w:sz w:val="26"/>
+                <w:szCs w:val="26"/>
+              </w:rPr>
+              <w:t xml:space="preserve"> ignorance on discrimination, social distance between the white and the black population, relationship between race and racism, and black parent’s wisdom teaching. </w:t>
+            </w:r>
+          </w:p>
           <w:p>
             <w:pPr>
               <w:ind w:left="720"/>
@@ -489,7 +548,23 @@
                 <w:sz w:val="26"/>
                 <w:szCs w:val="26"/>
               </w:rPr>
-              <w:t xml:space="preserve">Throughout the book, Coates’s bleak and unoptimistic tone emphasizes on the foolishness of believing that a black person can end racism and assimilate in the American society. Coates conveys that instead of hoping others to end discrimination, we should live and fight for ourselves and our ancestors. In the personal-impact section of my essay, I will explore how Coates’s book encourages me to think about human rights and equality, as well as the meaning and purpose of our lives. </w:t>
+              <w:t>Throughout the book, Coates’s bleak and unoptimistic tone emphasizes on the foolishness of believing that a black person can end racism and assimilate in</w:t>
+            </w:r>
+            <w:r>
+              <w:rPr>
+                <w:rFonts w:ascii="Optima" w:hAnsi="Optima"/>
+                <w:sz w:val="26"/>
+                <w:szCs w:val="26"/>
+              </w:rPr>
+              <w:t>to</w:t>
+            </w:r>
+            <w:r>
+              <w:rPr>
+                <w:rFonts w:ascii="Optima" w:hAnsi="Optima"/>
+                <w:sz w:val="26"/>
+                <w:szCs w:val="26"/>
+              </w:rPr>
+              <w:t xml:space="preserve"> American society. Coates conveys that instead of hoping others to end discrimination, we should live and fight for ourselves and our ancestors. In the personal-impact section of my essay, I will explore how Coates’s book encourages me to think about human rights and equality, as well as the meaning and purpose of our lives. </w:t>
             </w:r>
           </w:p>
           <w:p>
@@ -516,6 +591,7 @@
           <w:p>
             <w:pPr>
               <w:rPr>
+                <w:rFonts w:ascii="Optima" w:hAnsi="Optima"/>
                 <w:sz w:val="26"/>
                 <w:szCs w:val="26"/>
               </w:rPr>
@@ -592,7 +668,15 @@
                 <w:sz w:val="26"/>
                 <w:szCs w:val="26"/>
               </w:rPr>
-              <w:t>Opening: World literature. What are the characteristics of an unforgettable literature?</w:t>
+              <w:t xml:space="preserve">See essay outline. </w:t>
+            </w:r>
+            <w:r>
+              <w:rPr>
+                <w:rFonts w:ascii="Optima" w:hAnsi="Optima" w:cs="Arial"/>
+                <w:sz w:val="26"/>
+                <w:szCs w:val="26"/>
+              </w:rPr>
+              <w:t xml:space="preserve"> </w:t>
             </w:r>
           </w:p>
           <w:p>
@@ -600,74 +684,19 @@
               <w:ind w:left="720"/>
               <w:rPr>
                 <w:rFonts w:ascii="Optima" w:hAnsi="Optima"/>
-                <w:sz w:val="26"/>
-                <w:szCs w:val="26"/>
-              </w:rPr>
-            </w:pPr>
-            <w:r>
-              <w:rPr>
-                <w:rFonts w:ascii="Optima" w:hAnsi="Optima"/>
-                <w:sz w:val="26"/>
-                <w:szCs w:val="26"/>
-              </w:rPr>
-              <w:t xml:space="preserve">Thesis: </w:t>
-            </w:r>
-            <w:r>
-              <w:rPr>
-                <w:rFonts w:ascii="Optima" w:hAnsi="Optima" w:cs="Arial"/>
-                <w:sz w:val="26"/>
-                <w:szCs w:val="26"/>
-              </w:rPr>
-              <w:t xml:space="preserve">Ta-Nehisi Coates’s </w:t>
-            </w:r>
-            <w:r>
-              <w:rPr>
-                <w:rFonts w:ascii="Optima" w:hAnsi="Optima" w:cs="Arial"/>
-                <w:i/>
-                <w:sz w:val="26"/>
-                <w:szCs w:val="26"/>
-              </w:rPr>
-              <w:t>Between the World and Me</w:t>
-            </w:r>
-            <w:r>
-              <w:rPr>
-                <w:rFonts w:ascii="Optima" w:hAnsi="Optima" w:cs="Arial"/>
-                <w:sz w:val="26"/>
-                <w:szCs w:val="26"/>
-              </w:rPr>
-              <w:t xml:space="preserve"> is an unforgettable piece of literature that truly impacted </w:t>
-            </w:r>
-            <w:r>
-              <w:rPr>
-                <w:rFonts w:ascii="Optima" w:hAnsi="Optima" w:cs="Arial"/>
-                <w:sz w:val="26"/>
-                <w:szCs w:val="26"/>
-              </w:rPr>
-              <w:t>the readers’</w:t>
-            </w:r>
-            <w:r>
-              <w:rPr>
-                <w:rFonts w:ascii="Optima" w:hAnsi="Optima" w:cs="Arial"/>
-                <w:sz w:val="26"/>
-                <w:szCs w:val="26"/>
-              </w:rPr>
-              <w:t xml:space="preserve"> views</w:t>
-            </w:r>
-            <w:r>
-              <w:rPr>
-                <w:rFonts w:ascii="Optima" w:hAnsi="Optima" w:cs="Arial"/>
-                <w:sz w:val="26"/>
-                <w:szCs w:val="26"/>
-              </w:rPr>
-              <w:t xml:space="preserve"> </w:t>
-            </w:r>
-            <w:r>
-              <w:rPr>
-                <w:rFonts w:ascii="Optima" w:hAnsi="Optima" w:cs="Arial"/>
-                <w:sz w:val="26"/>
-                <w:szCs w:val="26"/>
-              </w:rPr>
-              <w:t xml:space="preserve">and the society. </w:t>
+                <w:color w:val="5B9BD5" w:themeColor="accent1"/>
+                <w:sz w:val="26"/>
+                <w:szCs w:val="26"/>
+              </w:rPr>
+            </w:pPr>
+            <w:r>
+              <w:rPr>
+                <w:rFonts w:ascii="Optima" w:hAnsi="Optima"/>
+                <w:color w:val="5B9BD5" w:themeColor="accent1"/>
+                <w:sz w:val="26"/>
+                <w:szCs w:val="26"/>
+              </w:rPr>
+              <w:t>Is my extension statement and thesis repetitive?</w:t>
             </w:r>
           </w:p>
           <w:p>
@@ -675,10 +704,20 @@
               <w:ind w:left="720"/>
               <w:rPr>
                 <w:rFonts w:ascii="Optima" w:hAnsi="Optima"/>
-                <w:sz w:val="26"/>
-                <w:szCs w:val="26"/>
-              </w:rPr>
-            </w:pPr>
+                <w:color w:val="5B9BD5" w:themeColor="accent1"/>
+                <w:sz w:val="26"/>
+                <w:szCs w:val="26"/>
+              </w:rPr>
+            </w:pPr>
+            <w:r>
+              <w:rPr>
+                <w:rFonts w:ascii="Optima" w:hAnsi="Optima"/>
+                <w:color w:val="5B9BD5" w:themeColor="accent1"/>
+                <w:sz w:val="26"/>
+                <w:szCs w:val="26"/>
+              </w:rPr>
+              <w:t xml:space="preserve">No. </w:t>
+            </w:r>
           </w:p>
           <w:p>
             <w:pPr>
@@ -716,6 +755,24 @@
                 <w:sz w:val="26"/>
                 <w:szCs w:val="26"/>
               </w:rPr>
+              <w:t>See essay outline</w:t>
+            </w:r>
+          </w:p>
+          <w:p>
+            <w:pPr>
+              <w:ind w:left="720"/>
+              <w:rPr>
+                <w:rFonts w:ascii="Optima" w:hAnsi="Optima"/>
+                <w:sz w:val="26"/>
+                <w:szCs w:val="26"/>
+              </w:rPr>
+            </w:pPr>
+            <w:r>
+              <w:rPr>
+                <w:rFonts w:ascii="Optima" w:hAnsi="Optima"/>
+                <w:sz w:val="26"/>
+                <w:szCs w:val="26"/>
+              </w:rPr>
               <w:lastRenderedPageBreak/>
               <w:t>Historical Impact:</w:t>
             </w:r>
@@ -823,7 +880,151 @@
                 <w:sz w:val="26"/>
                 <w:szCs w:val="26"/>
               </w:rPr>
-              <w:t xml:space="preserve"> other resources to back up my argument. Is the additional detail powerful enough?</w:t>
+              <w:t xml:space="preserve"> other </w:t>
+            </w:r>
+            <w:r>
+              <w:rPr>
+                <w:rFonts w:ascii="Optima" w:hAnsi="Optima"/>
+                <w:color w:val="5B9BD5" w:themeColor="accent1"/>
+                <w:sz w:val="26"/>
+                <w:szCs w:val="26"/>
+              </w:rPr>
+              <w:t>sources to back up my argument. Is the additional detail powerful enough?</w:t>
+            </w:r>
+          </w:p>
+          <w:p>
+            <w:pPr>
+              <w:pStyle w:val="ListParagraph"/>
+              <w:numPr>
+                <w:ilvl w:val="0"/>
+                <w:numId w:val="7"/>
+              </w:numPr>
+              <w:rPr>
+                <w:rFonts w:ascii="Optima" w:hAnsi="Optima"/>
+                <w:color w:val="5B9BD5" w:themeColor="accent1"/>
+                <w:sz w:val="26"/>
+                <w:szCs w:val="26"/>
+              </w:rPr>
+            </w:pPr>
+            <w:r>
+              <w:rPr>
+                <w:rFonts w:ascii="Optima" w:hAnsi="Optima"/>
+                <w:color w:val="5B9BD5" w:themeColor="accent1"/>
+                <w:sz w:val="26"/>
+                <w:szCs w:val="26"/>
+              </w:rPr>
+              <w:t xml:space="preserve">Incorporate more secondary quotations. </w:t>
+            </w:r>
+          </w:p>
+          <w:p>
+            <w:pPr>
+              <w:pStyle w:val="ListParagraph"/>
+              <w:numPr>
+                <w:ilvl w:val="0"/>
+                <w:numId w:val="7"/>
+              </w:numPr>
+              <w:rPr>
+                <w:rFonts w:ascii="Optima" w:hAnsi="Optima"/>
+                <w:color w:val="5B9BD5" w:themeColor="accent1"/>
+                <w:sz w:val="26"/>
+                <w:szCs w:val="26"/>
+              </w:rPr>
+            </w:pPr>
+            <w:r>
+              <w:rPr>
+                <w:rFonts w:ascii="Optima" w:hAnsi="Optima"/>
+                <w:color w:val="5B9BD5" w:themeColor="accent1"/>
+                <w:sz w:val="26"/>
+                <w:szCs w:val="26"/>
+              </w:rPr>
+              <w:t xml:space="preserve">Add </w:t>
+            </w:r>
+            <w:r>
+              <w:rPr>
+                <w:rFonts w:ascii="Optima" w:hAnsi="Optima"/>
+                <w:color w:val="5B9BD5" w:themeColor="accent1"/>
+                <w:sz w:val="26"/>
+                <w:szCs w:val="26"/>
+              </w:rPr>
+              <w:t xml:space="preserve">more </w:t>
+            </w:r>
+            <w:r>
+              <w:rPr>
+                <w:rFonts w:ascii="Optima" w:hAnsi="Optima"/>
+                <w:color w:val="5B9BD5" w:themeColor="accent1"/>
+                <w:sz w:val="26"/>
+                <w:szCs w:val="26"/>
+              </w:rPr>
+              <w:t xml:space="preserve">quotations about slavery and the treatment towards African </w:t>
+            </w:r>
+            <w:r>
+              <w:rPr>
+                <w:rFonts w:ascii="Optima" w:hAnsi="Optima"/>
+                <w:color w:val="5B9BD5" w:themeColor="accent1"/>
+                <w:sz w:val="26"/>
+                <w:szCs w:val="26"/>
+              </w:rPr>
+              <w:t>Americans before the Civil War.</w:t>
+            </w:r>
+          </w:p>
+          <w:p>
+            <w:pPr>
+              <w:pStyle w:val="ListParagraph"/>
+              <w:numPr>
+                <w:ilvl w:val="0"/>
+                <w:numId w:val="7"/>
+              </w:numPr>
+              <w:rPr>
+                <w:rFonts w:ascii="Optima" w:hAnsi="Optima"/>
+                <w:color w:val="5B9BD5" w:themeColor="accent1"/>
+                <w:sz w:val="26"/>
+                <w:szCs w:val="26"/>
+              </w:rPr>
+            </w:pPr>
+            <w:r>
+              <w:rPr>
+                <w:rFonts w:ascii="Optima" w:hAnsi="Optima"/>
+                <w:color w:val="5B9BD5" w:themeColor="accent1"/>
+                <w:sz w:val="26"/>
+                <w:szCs w:val="26"/>
+              </w:rPr>
+              <w:t>Explain w</w:t>
+            </w:r>
+            <w:r>
+              <w:rPr>
+                <w:rFonts w:ascii="Optima" w:hAnsi="Optima"/>
+                <w:color w:val="5B9BD5" w:themeColor="accent1"/>
+                <w:sz w:val="26"/>
+                <w:szCs w:val="26"/>
+              </w:rPr>
+              <w:t>hy racism is so</w:t>
+            </w:r>
+            <w:r>
+              <w:rPr>
+                <w:rFonts w:ascii="Optima" w:hAnsi="Optima"/>
+                <w:color w:val="5B9BD5" w:themeColor="accent1"/>
+                <w:sz w:val="26"/>
+                <w:szCs w:val="26"/>
+              </w:rPr>
+              <w:t xml:space="preserve"> present because of the way African Americans</w:t>
+            </w:r>
+            <w:r>
+              <w:rPr>
+                <w:rFonts w:ascii="Optima" w:hAnsi="Optima"/>
+                <w:color w:val="5B9BD5" w:themeColor="accent1"/>
+                <w:sz w:val="26"/>
+                <w:szCs w:val="26"/>
+              </w:rPr>
+              <w:t xml:space="preserve"> are treated</w:t>
+            </w:r>
+            <w:r>
+              <w:rPr>
+                <w:rFonts w:ascii="Optima" w:hAnsi="Optima"/>
+                <w:color w:val="5B9BD5" w:themeColor="accent1"/>
+                <w:sz w:val="26"/>
+                <w:szCs w:val="26"/>
+              </w:rPr>
+              <w:t xml:space="preserve">. </w:t>
             </w:r>
           </w:p>
           <w:p>
@@ -838,56 +1039,84 @@
             <w:r>
               <w:rPr>
                 <w:rFonts w:ascii="Optima" w:hAnsi="Optima"/>
-                <w:color w:val="5B9BD5" w:themeColor="accent1"/>
-                <w:sz w:val="26"/>
-                <w:szCs w:val="26"/>
-              </w:rPr>
-              <w:t xml:space="preserve">Talk about the treatment towards the African Americans. </w:t>
-            </w:r>
-            <w:r>
-              <w:rPr>
-                <w:rFonts w:ascii="Optima" w:hAnsi="Optima"/>
-                <w:color w:val="5B9BD5" w:themeColor="accent1"/>
-                <w:sz w:val="26"/>
-                <w:szCs w:val="26"/>
-              </w:rPr>
-              <w:t>Why racism is so</w:t>
-            </w:r>
-            <w:r>
-              <w:rPr>
-                <w:rFonts w:ascii="Optima" w:hAnsi="Optima"/>
-                <w:color w:val="5B9BD5" w:themeColor="accent1"/>
-                <w:sz w:val="26"/>
-                <w:szCs w:val="26"/>
-              </w:rPr>
-              <w:t xml:space="preserve"> present because of the way the African Americans</w:t>
-            </w:r>
-            <w:r>
-              <w:rPr>
-                <w:rFonts w:ascii="Optima" w:hAnsi="Optima"/>
-                <w:color w:val="5B9BD5" w:themeColor="accent1"/>
-                <w:sz w:val="26"/>
-                <w:szCs w:val="26"/>
-              </w:rPr>
-              <w:t xml:space="preserve"> are treated</w:t>
-            </w:r>
-            <w:r>
-              <w:rPr>
-                <w:rFonts w:ascii="Optima" w:hAnsi="Optima"/>
-                <w:color w:val="5B9BD5" w:themeColor="accent1"/>
-                <w:sz w:val="26"/>
-                <w:szCs w:val="26"/>
-              </w:rPr>
-              <w:t xml:space="preserve">. </w:t>
-            </w:r>
-            <w:r>
-              <w:rPr>
-                <w:rFonts w:ascii="Optima" w:hAnsi="Optima"/>
-                <w:color w:val="5B9BD5" w:themeColor="accent1"/>
-                <w:sz w:val="26"/>
-                <w:szCs w:val="26"/>
-              </w:rPr>
-              <w:t xml:space="preserve">Add more secondary quotations. </w:t>
+                <w:sz w:val="26"/>
+                <w:szCs w:val="26"/>
+              </w:rPr>
+              <w:t>2</w:t>
+            </w:r>
+            <w:r>
+              <w:rPr>
+                <w:rFonts w:ascii="Optima" w:hAnsi="Optima"/>
+                <w:sz w:val="26"/>
+                <w:szCs w:val="26"/>
+                <w:vertAlign w:val="superscript"/>
+              </w:rPr>
+              <w:t>nd</w:t>
+            </w:r>
+            <w:r>
+              <w:rPr>
+                <w:rFonts w:ascii="Optima" w:hAnsi="Optima"/>
+                <w:sz w:val="26"/>
+                <w:szCs w:val="26"/>
+              </w:rPr>
+              <w:t xml:space="preserve"> paragraph: conception of race. The impact of white American’s notion on race and racism. </w:t>
+            </w:r>
+          </w:p>
+          <w:p>
+            <w:pPr>
+              <w:pStyle w:val="ListParagraph"/>
+              <w:numPr>
+                <w:ilvl w:val="0"/>
+                <w:numId w:val="7"/>
+              </w:numPr>
+              <w:rPr>
+                <w:rFonts w:ascii="Optima" w:hAnsi="Optima"/>
+                <w:color w:val="5B9BD5" w:themeColor="accent1"/>
+                <w:sz w:val="26"/>
+                <w:szCs w:val="26"/>
+              </w:rPr>
+            </w:pPr>
+            <w:r>
+              <w:rPr>
+                <w:rFonts w:ascii="Optima" w:hAnsi="Optima"/>
+                <w:color w:val="5B9BD5" w:themeColor="accent1"/>
+                <w:sz w:val="26"/>
+                <w:szCs w:val="26"/>
+              </w:rPr>
+              <w:t>Points I can include in my explanation:</w:t>
+            </w:r>
+            <w:r>
+              <w:rPr>
+                <w:rFonts w:ascii="Optima" w:hAnsi="Optima"/>
+                <w:color w:val="5B9BD5" w:themeColor="accent1"/>
+                <w:sz w:val="26"/>
+                <w:szCs w:val="26"/>
+              </w:rPr>
+              <w:t xml:space="preserve"> Skin color is determined by latitude. If a race lives closer to the equator, this race tends to have a darker skin color. Therefore, there is no intrinsic difference among races. </w:t>
+            </w:r>
+          </w:p>
+          <w:p>
+            <w:pPr>
+              <w:pStyle w:val="ListParagraph"/>
+              <w:numPr>
+                <w:ilvl w:val="0"/>
+                <w:numId w:val="7"/>
+              </w:numPr>
+              <w:rPr>
+                <w:rFonts w:ascii="Optima" w:hAnsi="Optima"/>
+                <w:color w:val="5B9BD5" w:themeColor="accent1"/>
+                <w:sz w:val="26"/>
+                <w:szCs w:val="26"/>
+              </w:rPr>
+            </w:pPr>
+            <w:r>
+              <w:rPr>
+                <w:rFonts w:ascii="Optima" w:hAnsi="Optima"/>
+                <w:color w:val="5B9BD5" w:themeColor="accent1"/>
+                <w:sz w:val="26"/>
+                <w:szCs w:val="26"/>
+              </w:rPr>
+              <w:t>Can state that the catalyst of racism is the conception of race. (Transition)</w:t>
             </w:r>
           </w:p>
           <w:p>
@@ -905,7 +1134,7 @@
                 <w:sz w:val="26"/>
                 <w:szCs w:val="26"/>
               </w:rPr>
-              <w:t>2</w:t>
+              <w:t>3</w:t>
             </w:r>
             <w:r>
               <w:rPr>
@@ -914,63 +1143,33 @@
                 <w:szCs w:val="26"/>
                 <w:vertAlign w:val="superscript"/>
               </w:rPr>
-              <w:t>nd</w:t>
-            </w:r>
-            <w:r>
-              <w:rPr>
-                <w:rFonts w:ascii="Optima" w:hAnsi="Optima"/>
-                <w:sz w:val="26"/>
-                <w:szCs w:val="26"/>
-              </w:rPr>
-              <w:t xml:space="preserve"> paragraph: conception of race. The impact of white American’s notion on race and racism. </w:t>
+              <w:t>rd</w:t>
+            </w:r>
+            <w:r>
+              <w:rPr>
+                <w:rFonts w:ascii="Optima" w:hAnsi="Optima"/>
+                <w:sz w:val="26"/>
+                <w:szCs w:val="26"/>
+              </w:rPr>
+              <w:t xml:space="preserve"> paragraph: How America is built upon the death of African Americans.</w:t>
             </w:r>
           </w:p>
           <w:p>
             <w:pPr>
               <w:ind w:left="720"/>
               <w:rPr>
-                <w:rFonts w:ascii="Optima" w:hAnsi="Optima"/>
-                <w:color w:val="5B9BD5" w:themeColor="accent1"/>
-                <w:sz w:val="26"/>
-                <w:szCs w:val="26"/>
-                <w:lang w:val="en-CA" w:eastAsia="zh-CN"/>
-              </w:rPr>
-            </w:pPr>
-            <w:r>
-              <w:rPr>
-                <w:rFonts w:ascii="Optima" w:hAnsi="Optima"/>
-                <w:color w:val="5B9BD5" w:themeColor="accent1"/>
-                <w:sz w:val="26"/>
-                <w:szCs w:val="26"/>
-              </w:rPr>
-              <w:t>Points I can include in my explanation:</w:t>
-            </w:r>
-            <w:r>
-              <w:rPr>
-                <w:rFonts w:ascii="Optima" w:hAnsi="Optima"/>
-                <w:color w:val="5B9BD5" w:themeColor="accent1"/>
-                <w:sz w:val="26"/>
-                <w:szCs w:val="26"/>
-              </w:rPr>
-              <w:t xml:space="preserve"> Skin color is determined by latitude. If a race lives closer to the equator, this race tends to have a darker skin color. Therefore, there is no intrinsic difference among races. </w:t>
-            </w:r>
-          </w:p>
-          <w:p>
-            <w:pPr>
-              <w:ind w:left="720"/>
-              <w:rPr>
-                <w:rFonts w:ascii="Optima" w:hAnsi="Optima"/>
-                <w:sz w:val="26"/>
-                <w:szCs w:val="26"/>
-              </w:rPr>
-            </w:pPr>
-            <w:r>
-              <w:rPr>
-                <w:rFonts w:ascii="Optima" w:hAnsi="Optima"/>
-                <w:sz w:val="26"/>
-                <w:szCs w:val="26"/>
-              </w:rPr>
-              <w:t>3</w:t>
+                <w:rFonts w:ascii="Optima" w:hAnsi="Optima" w:cs="Arial"/>
+                <w:sz w:val="26"/>
+                <w:szCs w:val="26"/>
+              </w:rPr>
+            </w:pPr>
+            <w:r>
+              <w:rPr>
+                <w:rFonts w:ascii="Optima" w:hAnsi="Optima"/>
+                <w:sz w:val="26"/>
+                <w:szCs w:val="26"/>
+              </w:rPr>
+              <w:t>4</w:t>
             </w:r>
             <w:r>
               <w:rPr>
@@ -979,37 +1178,52 @@
                 <w:szCs w:val="26"/>
                 <w:vertAlign w:val="superscript"/>
               </w:rPr>
-              <w:t>rd</w:t>
-            </w:r>
-            <w:r>
-              <w:rPr>
-                <w:rFonts w:ascii="Optima" w:hAnsi="Optima"/>
-                <w:sz w:val="26"/>
-                <w:szCs w:val="26"/>
-              </w:rPr>
-              <w:t xml:space="preserve"> paragraph: How America is built upon the death of African Americans.</w:t>
-            </w:r>
-          </w:p>
-          <w:p>
-            <w:pPr>
-              <w:ind w:left="720"/>
-              <w:rPr>
-                <w:rFonts w:ascii="Optima" w:hAnsi="Optima"/>
-                <w:sz w:val="26"/>
-                <w:szCs w:val="26"/>
-              </w:rPr>
-            </w:pPr>
-            <w:r>
-              <w:rPr>
-                <w:rFonts w:ascii="Optima" w:hAnsi="Optima"/>
-                <w:sz w:val="26"/>
-                <w:szCs w:val="26"/>
-              </w:rPr>
-              <w:t>4</w:t>
-            </w:r>
-            <w:r>
-              <w:rPr>
-                <w:rFonts w:ascii="Optima" w:hAnsi="Optima"/>
+              <w:t>th</w:t>
+            </w:r>
+            <w:r>
+              <w:rPr>
+                <w:rFonts w:ascii="Optima" w:hAnsi="Optima"/>
+                <w:sz w:val="26"/>
+                <w:szCs w:val="26"/>
+              </w:rPr>
+              <w:t xml:space="preserve"> paragraph: Black struggle. </w:t>
+            </w:r>
+            <w:r>
+              <w:rPr>
+                <w:rFonts w:ascii="Optima" w:hAnsi="Optima" w:cs="Arial"/>
+                <w:sz w:val="26"/>
+                <w:szCs w:val="26"/>
+              </w:rPr>
+              <w:t>The meaning behind the author’s son’s name reveals a period of struggle.</w:t>
+            </w:r>
+          </w:p>
+          <w:p>
+            <w:pPr>
+              <w:pStyle w:val="ListParagraph"/>
+              <w:numPr>
+                <w:ilvl w:val="0"/>
+                <w:numId w:val="7"/>
+              </w:numPr>
+              <w:rPr>
+                <w:rFonts w:ascii="Optima" w:hAnsi="Optima" w:cs="Arial"/>
+                <w:color w:val="5B9BD5" w:themeColor="accent1"/>
+                <w:sz w:val="26"/>
+                <w:szCs w:val="26"/>
+              </w:rPr>
+            </w:pPr>
+            <w:r>
+              <w:rPr>
+                <w:rFonts w:ascii="Optima" w:hAnsi="Optima" w:cs="Arial"/>
+                <w:color w:val="5B9BD5" w:themeColor="accent1"/>
+                <w:sz w:val="26"/>
+                <w:szCs w:val="26"/>
+              </w:rPr>
+              <w:t>Move the 4</w:t>
+            </w:r>
+            <w:r>
+              <w:rPr>
+                <w:rFonts w:ascii="Optima" w:hAnsi="Optima" w:cs="Arial"/>
+                <w:color w:val="5B9BD5" w:themeColor="accent1"/>
                 <w:sz w:val="26"/>
                 <w:szCs w:val="26"/>
                 <w:vertAlign w:val="superscript"/>
@@ -1018,19 +1232,12 @@
             </w:r>
             <w:r>
               <w:rPr>
-                <w:rFonts w:ascii="Optima" w:hAnsi="Optima"/>
-                <w:sz w:val="26"/>
-                <w:szCs w:val="26"/>
-              </w:rPr>
-              <w:t xml:space="preserve"> paragraph: Black struggle. </w:t>
-            </w:r>
-            <w:r>
-              <w:rPr>
-                <w:rFonts w:ascii="Optima" w:hAnsi="Optima" w:cs="Arial"/>
-                <w:sz w:val="26"/>
-                <w:szCs w:val="26"/>
-              </w:rPr>
-              <w:t xml:space="preserve">The meaning behind the author’s son’s name reveals a period of struggle. </w:t>
+                <w:rFonts w:ascii="Optima" w:hAnsi="Optima" w:cs="Arial"/>
+                <w:color w:val="5B9BD5" w:themeColor="accent1"/>
+                <w:sz w:val="26"/>
+                <w:szCs w:val="26"/>
+              </w:rPr>
+              <w:t xml:space="preserve"> paragraph to the first paragraph</w:t>
             </w:r>
           </w:p>
           <w:p>
@@ -1072,26 +1279,25 @@
                 <w:sz w:val="26"/>
                 <w:szCs w:val="26"/>
               </w:rPr>
-              <w:t xml:space="preserve"> the prosperity of the American society and economy was built on the torture and death of the black bodies in the history of slavery section? Or move it to the 3</w:t>
-            </w:r>
-            <w:r>
-              <w:rPr>
-                <w:rFonts w:ascii="Optima" w:hAnsi="Optima" w:cs="Arial"/>
-                <w:color w:val="5B9BD5" w:themeColor="accent1"/>
-                <w:sz w:val="26"/>
-                <w:szCs w:val="26"/>
-                <w:vertAlign w:val="superscript"/>
-              </w:rPr>
-              <w:t>rd</w:t>
-            </w:r>
-            <w:r>
-              <w:rPr>
-                <w:rFonts w:ascii="Optima" w:hAnsi="Optima" w:cs="Arial"/>
-                <w:color w:val="5B9BD5" w:themeColor="accent1"/>
-                <w:sz w:val="26"/>
-                <w:szCs w:val="26"/>
-              </w:rPr>
-              <w:t xml:space="preserve"> paragraph of the history section of my essay?</w:t>
+              <w:t xml:space="preserve"> the prosperity of American society and economy was built on the torture and death of </w:t>
+            </w:r>
+            <w:r>
+              <w:rPr>
+                <w:rFonts w:ascii="Optima" w:hAnsi="Optima" w:cs="Arial"/>
+                <w:color w:val="5B9BD5" w:themeColor="accent1"/>
+                <w:sz w:val="26"/>
+                <w:szCs w:val="26"/>
+              </w:rPr>
+              <w:t>African Americans</w:t>
+            </w:r>
+            <w:r>
+              <w:rPr>
+                <w:rFonts w:ascii="Optima" w:hAnsi="Optima" w:cs="Arial"/>
+                <w:color w:val="5B9BD5" w:themeColor="accent1"/>
+                <w:sz w:val="26"/>
+                <w:szCs w:val="26"/>
+              </w:rPr>
+              <w:t xml:space="preserve"> in the history of slavery section? </w:t>
             </w:r>
           </w:p>
           <w:p>
@@ -1151,7 +1357,7 @@
                 <w:sz w:val="26"/>
                 <w:szCs w:val="26"/>
               </w:rPr>
-              <w:t xml:space="preserve"> to the American society in my first body paragraph, and explain about this topic in depth in the latter part of my essay. </w:t>
+              <w:t xml:space="preserve"> to American society in my first body paragraph, and explain about this topic in depth in the latter part of my essay. </w:t>
             </w:r>
           </w:p>
           <w:p>
@@ -1232,12 +1438,113 @@
                 <w:sz w:val="26"/>
                 <w:szCs w:val="26"/>
               </w:rPr>
-              <w:t xml:space="preserve"> paragraph: society’s influence on “black on black” crime. Definition of “black on black” crime and discussion about the society’s influence</w:t>
+              <w:t xml:space="preserve"> paragraph: S</w:t>
+            </w:r>
+            <w:r>
+              <w:rPr>
+                <w:rFonts w:ascii="Optima" w:hAnsi="Optima"/>
+                <w:sz w:val="26"/>
+                <w:szCs w:val="26"/>
+              </w:rPr>
+              <w:t xml:space="preserve">ociety’s influence on “black on black” crime. </w:t>
             </w:r>
           </w:p>
           <w:p>
             <w:pPr>
               <w:pStyle w:val="ListParagraph"/>
+              <w:numPr>
+                <w:ilvl w:val="0"/>
+                <w:numId w:val="5"/>
+              </w:numPr>
+              <w:rPr>
+                <w:rFonts w:ascii="Optima" w:hAnsi="Optima"/>
+                <w:color w:val="5B9BD5" w:themeColor="accent1"/>
+                <w:sz w:val="26"/>
+                <w:szCs w:val="26"/>
+              </w:rPr>
+            </w:pPr>
+            <w:r>
+              <w:rPr>
+                <w:rFonts w:ascii="Optima" w:hAnsi="Optima"/>
+                <w:color w:val="5B9BD5" w:themeColor="accent1"/>
+                <w:sz w:val="26"/>
+                <w:szCs w:val="26"/>
+              </w:rPr>
+              <w:t xml:space="preserve">Define “black on black” crime. </w:t>
+            </w:r>
+          </w:p>
+          <w:p>
+            <w:pPr>
+              <w:pStyle w:val="ListParagraph"/>
+              <w:numPr>
+                <w:ilvl w:val="0"/>
+                <w:numId w:val="5"/>
+              </w:numPr>
+              <w:rPr>
+                <w:rFonts w:ascii="Optima" w:hAnsi="Optima"/>
+                <w:color w:val="5B9BD5" w:themeColor="accent1"/>
+                <w:sz w:val="26"/>
+                <w:szCs w:val="26"/>
+              </w:rPr>
+            </w:pPr>
+            <w:r>
+              <w:rPr>
+                <w:rFonts w:ascii="Optima" w:hAnsi="Optima" w:cs="Arial"/>
+                <w:color w:val="5B9BD5" w:themeColor="accent1"/>
+                <w:sz w:val="26"/>
+                <w:szCs w:val="26"/>
+              </w:rPr>
+              <w:t>Needs m</w:t>
+            </w:r>
+            <w:r>
+              <w:rPr>
+                <w:rFonts w:ascii="Optima" w:hAnsi="Optima" w:cs="Arial"/>
+                <w:color w:val="5B9BD5" w:themeColor="accent1"/>
+                <w:sz w:val="26"/>
+                <w:szCs w:val="26"/>
+              </w:rPr>
+              <w:t xml:space="preserve">ore explanation. </w:t>
+            </w:r>
+            <w:r>
+              <w:rPr>
+                <w:rFonts w:ascii="Optima" w:hAnsi="Optima" w:cs="Arial"/>
+                <w:color w:val="5B9BD5" w:themeColor="accent1"/>
+                <w:sz w:val="26"/>
+                <w:szCs w:val="26"/>
+              </w:rPr>
+              <w:t>Integrate s</w:t>
+            </w:r>
+            <w:r>
+              <w:rPr>
+                <w:rFonts w:ascii="Optima" w:hAnsi="Optima" w:cs="Arial"/>
+                <w:color w:val="5B9BD5" w:themeColor="accent1"/>
+                <w:sz w:val="26"/>
+                <w:szCs w:val="26"/>
+              </w:rPr>
+              <w:t>econdary</w:t>
+            </w:r>
+            <w:r>
+              <w:rPr>
+                <w:rFonts w:ascii="Optima" w:hAnsi="Optima" w:cs="Arial"/>
+                <w:color w:val="5B9BD5" w:themeColor="accent1"/>
+                <w:sz w:val="26"/>
+                <w:szCs w:val="26"/>
+              </w:rPr>
+              <w:t xml:space="preserve"> quotations</w:t>
+            </w:r>
+            <w:r>
+              <w:rPr>
+                <w:rFonts w:ascii="Optima" w:hAnsi="Optima" w:cs="Arial"/>
+                <w:color w:val="5B9BD5" w:themeColor="accent1"/>
+                <w:sz w:val="26"/>
+                <w:szCs w:val="26"/>
+              </w:rPr>
+              <w:t>.</w:t>
+            </w:r>
+          </w:p>
+          <w:p>
+            <w:pPr>
+              <w:pStyle w:val="ListParagraph"/>
               <w:rPr>
                 <w:rFonts w:ascii="Optima" w:hAnsi="Optima" w:cs="Arial"/>
                 <w:sz w:val="26"/>
@@ -1275,12 +1582,24 @@
                 <w:sz w:val="26"/>
                 <w:szCs w:val="26"/>
               </w:rPr>
-              <w:t>The ignorance of the discrimination and humiliation against the black population among the white Americans.</w:t>
+              <w:t xml:space="preserve">The ignorance of </w:t>
+            </w:r>
+            <w:r>
+              <w:rPr>
+                <w:rFonts w:ascii="Optima" w:hAnsi="Optima" w:cs="Arial"/>
+                <w:sz w:val="26"/>
+                <w:szCs w:val="26"/>
+              </w:rPr>
+              <w:t>discrimination and humiliation against the black population among white Americans.</w:t>
             </w:r>
           </w:p>
           <w:p>
             <w:pPr>
               <w:pStyle w:val="ListParagraph"/>
+              <w:numPr>
+                <w:ilvl w:val="0"/>
+                <w:numId w:val="5"/>
+              </w:numPr>
               <w:rPr>
                 <w:rFonts w:ascii="Optima" w:hAnsi="Optima" w:cs="Arial"/>
                 <w:color w:val="5B9BD5" w:themeColor="accent1"/>
@@ -1304,12 +1623,98 @@
                 <w:sz w:val="26"/>
                 <w:szCs w:val="26"/>
               </w:rPr>
-              <w:t xml:space="preserve"> Does this topic repeat the 3</w:t>
-            </w:r>
-            <w:r>
-              <w:rPr>
-                <w:rFonts w:ascii="Optima" w:hAnsi="Optima" w:cs="Arial"/>
-                <w:color w:val="5B9BD5" w:themeColor="accent1"/>
+              <w:t xml:space="preserve"> Does this topic repeat </w:t>
+            </w:r>
+            <w:r>
+              <w:rPr>
+                <w:rFonts w:ascii="Optima" w:hAnsi="Optima" w:cs="Arial"/>
+                <w:color w:val="5B9BD5" w:themeColor="accent1"/>
+                <w:sz w:val="26"/>
+                <w:szCs w:val="26"/>
+              </w:rPr>
+              <w:t>any</w:t>
+            </w:r>
+            <w:r>
+              <w:rPr>
+                <w:rFonts w:ascii="Optima" w:hAnsi="Optima" w:cs="Arial"/>
+                <w:color w:val="5B9BD5" w:themeColor="accent1"/>
+                <w:sz w:val="26"/>
+                <w:szCs w:val="26"/>
+              </w:rPr>
+              <w:t xml:space="preserve"> of my historical context?</w:t>
+            </w:r>
+          </w:p>
+          <w:p>
+            <w:pPr>
+              <w:pStyle w:val="ListParagraph"/>
+              <w:numPr>
+                <w:ilvl w:val="0"/>
+                <w:numId w:val="5"/>
+              </w:numPr>
+              <w:rPr>
+                <w:rFonts w:ascii="Optima" w:hAnsi="Optima" w:cs="Arial"/>
+                <w:color w:val="5B9BD5" w:themeColor="accent1"/>
+                <w:sz w:val="26"/>
+                <w:szCs w:val="26"/>
+              </w:rPr>
+            </w:pPr>
+            <w:r>
+              <w:rPr>
+                <w:rFonts w:ascii="Optima" w:hAnsi="Optima" w:cs="Arial"/>
+                <w:color w:val="5B9BD5" w:themeColor="accent1"/>
+                <w:sz w:val="26"/>
+                <w:szCs w:val="26"/>
+              </w:rPr>
+              <w:t>Willfully blind about the hardship plaguing African Americans.</w:t>
+            </w:r>
+          </w:p>
+          <w:p>
+            <w:pPr>
+              <w:pStyle w:val="ListParagraph"/>
+              <w:numPr>
+                <w:ilvl w:val="0"/>
+                <w:numId w:val="5"/>
+              </w:numPr>
+              <w:rPr>
+                <w:rFonts w:ascii="Optima" w:hAnsi="Optima" w:cs="Arial"/>
+                <w:color w:val="5B9BD5" w:themeColor="accent1"/>
+                <w:sz w:val="26"/>
+                <w:szCs w:val="26"/>
+              </w:rPr>
+            </w:pPr>
+            <w:r>
+              <w:rPr>
+                <w:rFonts w:ascii="Optima" w:hAnsi="Optima" w:cs="Arial"/>
+                <w:color w:val="5B9BD5" w:themeColor="accent1"/>
+                <w:sz w:val="26"/>
+                <w:szCs w:val="26"/>
+              </w:rPr>
+              <w:t xml:space="preserve">Emphasize on the social aspect to avoid repetition. </w:t>
+            </w:r>
+          </w:p>
+          <w:p>
+            <w:pPr>
+              <w:pStyle w:val="ListParagraph"/>
+              <w:rPr>
+                <w:rFonts w:ascii="Optima" w:hAnsi="Optima" w:cs="Arial"/>
+                <w:color w:val="000000" w:themeColor="text1"/>
+                <w:sz w:val="26"/>
+                <w:szCs w:val="26"/>
+              </w:rPr>
+            </w:pPr>
+            <w:r>
+              <w:rPr>
+                <w:rFonts w:ascii="Optima" w:hAnsi="Optima" w:cs="Arial"/>
+                <w:color w:val="000000" w:themeColor="text1"/>
+                <w:sz w:val="26"/>
+                <w:szCs w:val="26"/>
+              </w:rPr>
+              <w:t>3</w:t>
+            </w:r>
+            <w:r>
+              <w:rPr>
+                <w:rFonts w:ascii="Optima" w:hAnsi="Optima" w:cs="Arial"/>
+                <w:color w:val="000000" w:themeColor="text1"/>
                 <w:sz w:val="26"/>
                 <w:szCs w:val="26"/>
                 <w:vertAlign w:val="superscript"/>
@@ -1319,11 +1724,20 @@
             <w:r>
               <w:rPr>
                 <w:rFonts w:ascii="Optima" w:hAnsi="Optima" w:cs="Arial"/>
-                <w:color w:val="5B9BD5" w:themeColor="accent1"/>
-                <w:sz w:val="26"/>
-                <w:szCs w:val="26"/>
-              </w:rPr>
-              <w:t xml:space="preserve"> paragraph of my historical context?</w:t>
+                <w:color w:val="000000" w:themeColor="text1"/>
+                <w:sz w:val="26"/>
+                <w:szCs w:val="26"/>
+              </w:rPr>
+              <w:t xml:space="preserve"> paragraph: </w:t>
+            </w:r>
+            <w:r>
+              <w:rPr>
+                <w:rFonts w:ascii="Optima" w:hAnsi="Optima" w:cs="Arial"/>
+                <w:color w:val="000000" w:themeColor="text1"/>
+                <w:sz w:val="26"/>
+                <w:szCs w:val="26"/>
+              </w:rPr>
+              <w:t>Social Distance</w:t>
             </w:r>
           </w:p>
           <w:p>
@@ -1331,64 +1745,17 @@
               <w:pStyle w:val="ListParagraph"/>
               <w:rPr>
                 <w:rFonts w:ascii="Optima" w:hAnsi="Optima" w:cs="Arial"/>
-                <w:color w:val="5B9BD5" w:themeColor="accent1"/>
-                <w:sz w:val="26"/>
-                <w:szCs w:val="26"/>
-              </w:rPr>
-            </w:pPr>
-            <w:r>
-              <w:rPr>
-                <w:rFonts w:ascii="Optima" w:hAnsi="Optima" w:cs="Arial"/>
-                <w:color w:val="5B9BD5" w:themeColor="accent1"/>
-                <w:sz w:val="26"/>
-                <w:szCs w:val="26"/>
-              </w:rPr>
-              <w:t>Willfully blind</w:t>
-            </w:r>
-            <w:r>
-              <w:rPr>
-                <w:rFonts w:ascii="Optima" w:hAnsi="Optima" w:cs="Arial"/>
-                <w:color w:val="5B9BD5" w:themeColor="accent1"/>
-                <w:sz w:val="26"/>
-                <w:szCs w:val="26"/>
-              </w:rPr>
-              <w:t xml:space="preserve"> about</w:t>
-            </w:r>
-            <w:r>
-              <w:rPr>
-                <w:rFonts w:ascii="Optima" w:hAnsi="Optima" w:cs="Arial"/>
-                <w:color w:val="5B9BD5" w:themeColor="accent1"/>
-                <w:sz w:val="26"/>
-                <w:szCs w:val="26"/>
-              </w:rPr>
-              <w:t xml:space="preserve"> the hardship </w:t>
-            </w:r>
-            <w:r>
-              <w:rPr>
-                <w:rFonts w:ascii="Optima" w:hAnsi="Optima" w:cs="Arial"/>
-                <w:color w:val="5B9BD5" w:themeColor="accent1"/>
-                <w:sz w:val="26"/>
-                <w:szCs w:val="26"/>
-              </w:rPr>
-              <w:t>plaguing</w:t>
-            </w:r>
-            <w:r>
-              <w:rPr>
-                <w:rFonts w:ascii="Optima" w:hAnsi="Optima" w:cs="Arial"/>
-                <w:color w:val="5B9BD5" w:themeColor="accent1"/>
-                <w:sz w:val="26"/>
-                <w:szCs w:val="26"/>
-              </w:rPr>
-              <w:t xml:space="preserve"> African Americans</w:t>
-            </w:r>
-            <w:r>
-              <w:rPr>
-                <w:rFonts w:ascii="Optima" w:hAnsi="Optima" w:cs="Arial"/>
-                <w:color w:val="5B9BD5" w:themeColor="accent1"/>
-                <w:sz w:val="26"/>
-                <w:szCs w:val="26"/>
-              </w:rPr>
-              <w:t>.</w:t>
+                <w:sz w:val="26"/>
+                <w:szCs w:val="26"/>
+              </w:rPr>
+            </w:pPr>
+            <w:r>
+              <w:rPr>
+                <w:rFonts w:ascii="Optima" w:hAnsi="Optima" w:cs="Arial"/>
+                <w:sz w:val="26"/>
+                <w:szCs w:val="26"/>
+              </w:rPr>
+              <w:t xml:space="preserve">Coates’s personal account that reveals the natural social distance between the black population and the white population. </w:t>
             </w:r>
           </w:p>
           <w:p>
@@ -1396,19 +1763,38 @@
               <w:pStyle w:val="ListParagraph"/>
               <w:rPr>
                 <w:rFonts w:ascii="Optima" w:hAnsi="Optima" w:cs="Arial"/>
-                <w:color w:val="5B9BD5" w:themeColor="accent1"/>
-                <w:sz w:val="26"/>
-                <w:szCs w:val="26"/>
-              </w:rPr>
-            </w:pPr>
-            <w:r>
-              <w:rPr>
-                <w:rFonts w:ascii="Optima" w:hAnsi="Optima" w:cs="Arial"/>
-                <w:color w:val="5B9BD5" w:themeColor="accent1"/>
-                <w:sz w:val="26"/>
-                <w:szCs w:val="26"/>
-              </w:rPr>
-              <w:t xml:space="preserve">Emphasize on the social aspect to avoid repetition. </w:t>
+                <w:color w:val="000000" w:themeColor="text1"/>
+                <w:sz w:val="26"/>
+                <w:szCs w:val="26"/>
+              </w:rPr>
+            </w:pPr>
+            <w:r>
+              <w:rPr>
+                <w:rFonts w:ascii="Optima" w:hAnsi="Optima" w:cs="Arial"/>
+                <w:color w:val="000000" w:themeColor="text1"/>
+                <w:sz w:val="26"/>
+                <w:szCs w:val="26"/>
+              </w:rPr>
+              <w:t>4</w:t>
+            </w:r>
+            <w:r>
+              <w:rPr>
+                <w:rFonts w:ascii="Optima" w:hAnsi="Optima" w:cs="Arial"/>
+                <w:color w:val="000000" w:themeColor="text1"/>
+                <w:sz w:val="26"/>
+                <w:szCs w:val="26"/>
+                <w:vertAlign w:val="superscript"/>
+              </w:rPr>
+              <w:t>th</w:t>
+            </w:r>
+            <w:r>
+              <w:rPr>
+                <w:rFonts w:ascii="Optima" w:hAnsi="Optima" w:cs="Arial"/>
+                <w:color w:val="000000" w:themeColor="text1"/>
+                <w:sz w:val="26"/>
+                <w:szCs w:val="26"/>
+              </w:rPr>
+              <w:t xml:space="preserve"> paragraph: Relationship between race and racism. </w:t>
             </w:r>
           </w:p>
           <w:p>
@@ -1428,7 +1814,7 @@
                 <w:sz w:val="26"/>
                 <w:szCs w:val="26"/>
               </w:rPr>
-              <w:t>3</w:t>
+              <w:t>5</w:t>
             </w:r>
             <w:r>
               <w:rPr>
@@ -1438,7 +1824,7 @@
                 <w:szCs w:val="26"/>
                 <w:vertAlign w:val="superscript"/>
               </w:rPr>
-              <w:t>rd</w:t>
+              <w:t>th</w:t>
             </w:r>
             <w:r>
               <w:rPr>
@@ -1447,7 +1833,7 @@
                 <w:sz w:val="26"/>
                 <w:szCs w:val="26"/>
               </w:rPr>
-              <w:t xml:space="preserve"> paragraph: </w:t>
+              <w:t xml:space="preserve"> paragraph: Black parent wisdom teaching</w:t>
             </w:r>
             <w:r>
               <w:rPr>
@@ -1456,233 +1842,215 @@
                 <w:sz w:val="26"/>
                 <w:szCs w:val="26"/>
               </w:rPr>
-              <w:t>Social Distance</w:t>
+              <w:t xml:space="preserve"> </w:t>
             </w:r>
           </w:p>
           <w:p>
             <w:pPr>
               <w:pStyle w:val="ListParagraph"/>
-              <w:rPr>
-                <w:rFonts w:ascii="Cambria" w:hAnsi="Cambria" w:cs="Arial"/>
-              </w:rPr>
-            </w:pPr>
-            <w:r>
-              <w:rPr>
-                <w:rFonts w:ascii="Cambria" w:hAnsi="Cambria" w:cs="Arial"/>
-              </w:rPr>
-              <w:t>Coates’s</w:t>
-            </w:r>
-            <w:r>
-              <w:rPr>
-                <w:rFonts w:ascii="Cambria" w:hAnsi="Cambria" w:cs="Arial"/>
-              </w:rPr>
-              <w:t xml:space="preserve"> personal account that reveals the natural social distance between the black population and the white population.</w:t>
-            </w:r>
-            <w:r>
-              <w:rPr>
-                <w:rFonts w:ascii="Cambria" w:hAnsi="Cambria" w:cs="Arial"/>
-              </w:rPr>
-              <w:t xml:space="preserve"> The</w:t>
-            </w:r>
-            <w:r>
-              <w:rPr>
-                <w:rFonts w:ascii="Cambria" w:hAnsi="Cambria" w:cs="Arial"/>
-              </w:rPr>
-              <w:t xml:space="preserve"> quotation talks about the natural distance between the black population and the white population. In my essay, I’d like to expand the idea of the “bus” to the entire American society and explain the distance between races within the society. </w:t>
-            </w:r>
+              <w:numPr>
+                <w:ilvl w:val="0"/>
+                <w:numId w:val="5"/>
+              </w:numPr>
+              <w:rPr>
+                <w:rFonts w:ascii="Optima" w:hAnsi="Optima" w:cs="Arial"/>
+                <w:color w:val="000000" w:themeColor="text1"/>
+                <w:sz w:val="26"/>
+                <w:szCs w:val="26"/>
+              </w:rPr>
+            </w:pPr>
+            <w:r>
+              <w:rPr>
+                <w:rFonts w:ascii="Optima" w:hAnsi="Optima" w:cs="Arial"/>
+                <w:color w:val="5B9BD5" w:themeColor="accent1"/>
+                <w:sz w:val="26"/>
+                <w:szCs w:val="26"/>
+              </w:rPr>
+              <w:t>Move this to 2</w:t>
+            </w:r>
+            <w:r>
+              <w:rPr>
+                <w:rFonts w:ascii="Optima" w:hAnsi="Optima" w:cs="Arial"/>
+                <w:color w:val="5B9BD5" w:themeColor="accent1"/>
+                <w:sz w:val="26"/>
+                <w:szCs w:val="26"/>
+                <w:vertAlign w:val="superscript"/>
+              </w:rPr>
+              <w:t>nd</w:t>
+            </w:r>
+            <w:r>
+              <w:rPr>
+                <w:rFonts w:ascii="Optima" w:hAnsi="Optima" w:cs="Arial"/>
+                <w:color w:val="5B9BD5" w:themeColor="accent1"/>
+                <w:sz w:val="26"/>
+                <w:szCs w:val="26"/>
+              </w:rPr>
+              <w:t xml:space="preserve"> paragraph</w:t>
+            </w:r>
+          </w:p>
+          <w:p>
+            <w:pPr>
+              <w:rPr>
+                <w:rFonts w:ascii="Optima" w:hAnsi="Optima" w:cs="Arial"/>
+                <w:color w:val="000000" w:themeColor="text1"/>
+                <w:sz w:val="26"/>
+                <w:szCs w:val="26"/>
+              </w:rPr>
+            </w:pPr>
           </w:p>
           <w:p>
             <w:pPr>
               <w:pStyle w:val="ListParagraph"/>
               <w:rPr>
-                <w:rFonts w:ascii="Optima" w:hAnsi="Optima" w:cs="Arial"/>
-                <w:color w:val="000000" w:themeColor="text1"/>
-                <w:sz w:val="26"/>
-                <w:szCs w:val="26"/>
-              </w:rPr>
-            </w:pPr>
-            <w:r>
-              <w:rPr>
-                <w:rFonts w:ascii="Optima" w:hAnsi="Optima" w:cs="Arial"/>
-                <w:color w:val="000000" w:themeColor="text1"/>
-                <w:sz w:val="26"/>
-                <w:szCs w:val="26"/>
-              </w:rPr>
-              <w:t>4</w:t>
-            </w:r>
-            <w:r>
-              <w:rPr>
-                <w:rFonts w:ascii="Optima" w:hAnsi="Optima" w:cs="Arial"/>
-                <w:color w:val="000000" w:themeColor="text1"/>
+                <w:rFonts w:ascii="Optima" w:hAnsi="Optima"/>
+                <w:sz w:val="26"/>
+                <w:szCs w:val="26"/>
+              </w:rPr>
+            </w:pPr>
+            <w:r>
+              <w:rPr>
+                <w:rFonts w:ascii="Optima" w:hAnsi="Optima"/>
+                <w:sz w:val="26"/>
+                <w:szCs w:val="26"/>
+              </w:rPr>
+              <w:t>Personal Impact:</w:t>
+            </w:r>
+          </w:p>
+          <w:p>
+            <w:pPr>
+              <w:pStyle w:val="ListParagraph"/>
+              <w:rPr>
+                <w:rFonts w:ascii="Optima" w:hAnsi="Optima"/>
+                <w:sz w:val="26"/>
+                <w:szCs w:val="26"/>
+              </w:rPr>
+            </w:pPr>
+            <w:r>
+              <w:rPr>
+                <w:rFonts w:ascii="Optima" w:hAnsi="Optima"/>
+                <w:sz w:val="26"/>
+                <w:szCs w:val="26"/>
+              </w:rPr>
+              <w:t>2 paragraphs, 2 quotations</w:t>
+            </w:r>
+          </w:p>
+          <w:p>
+            <w:pPr>
+              <w:pStyle w:val="ListParagraph"/>
+              <w:rPr>
+                <w:rFonts w:ascii="Optima" w:hAnsi="Optima"/>
+                <w:sz w:val="26"/>
+                <w:szCs w:val="26"/>
+              </w:rPr>
+            </w:pPr>
+            <w:r>
+              <w:rPr>
+                <w:rFonts w:ascii="Optima" w:hAnsi="Optima"/>
+                <w:sz w:val="26"/>
+                <w:szCs w:val="26"/>
+              </w:rPr>
+              <w:t>1</w:t>
+            </w:r>
+            <w:r>
+              <w:rPr>
+                <w:rFonts w:ascii="Optima" w:hAnsi="Optima"/>
                 <w:sz w:val="26"/>
                 <w:szCs w:val="26"/>
                 <w:vertAlign w:val="superscript"/>
               </w:rPr>
-              <w:t>th</w:t>
-            </w:r>
-            <w:r>
-              <w:rPr>
-                <w:rFonts w:ascii="Optima" w:hAnsi="Optima" w:cs="Arial"/>
-                <w:color w:val="000000" w:themeColor="text1"/>
-                <w:sz w:val="26"/>
-                <w:szCs w:val="26"/>
-              </w:rPr>
-              <w:t xml:space="preserve"> paragraph: Relationship between race and racism. </w:t>
+              <w:t>st</w:t>
+            </w:r>
+            <w:r>
+              <w:rPr>
+                <w:rFonts w:ascii="Optima" w:hAnsi="Optima"/>
+                <w:sz w:val="26"/>
+                <w:szCs w:val="26"/>
+              </w:rPr>
+              <w:t xml:space="preserve"> paragraph: H</w:t>
+            </w:r>
+            <w:r>
+              <w:rPr>
+                <w:rFonts w:ascii="Optima" w:hAnsi="Optima"/>
+                <w:sz w:val="26"/>
+                <w:szCs w:val="26"/>
+              </w:rPr>
+              <w:t xml:space="preserve">uman rights and equality. How I hold the same rights and freedom as every other individual. </w:t>
             </w:r>
           </w:p>
           <w:p>
             <w:pPr>
               <w:pStyle w:val="ListParagraph"/>
               <w:rPr>
-                <w:rFonts w:ascii="Optima" w:hAnsi="Optima" w:cs="Arial"/>
-                <w:color w:val="000000" w:themeColor="text1"/>
-                <w:sz w:val="26"/>
-                <w:szCs w:val="26"/>
-              </w:rPr>
-            </w:pPr>
-            <w:r>
-              <w:rPr>
-                <w:rFonts w:ascii="Optima" w:hAnsi="Optima" w:cs="Arial"/>
-                <w:color w:val="000000" w:themeColor="text1"/>
-                <w:sz w:val="26"/>
-                <w:szCs w:val="26"/>
-              </w:rPr>
-              <w:t>5</w:t>
-            </w:r>
-            <w:r>
-              <w:rPr>
-                <w:rFonts w:ascii="Optima" w:hAnsi="Optima" w:cs="Arial"/>
-                <w:color w:val="000000" w:themeColor="text1"/>
+                <w:rFonts w:ascii="Optima" w:hAnsi="Optima"/>
+                <w:sz w:val="26"/>
+                <w:szCs w:val="26"/>
+              </w:rPr>
+            </w:pPr>
+            <w:r>
+              <w:rPr>
+                <w:rFonts w:ascii="Optima" w:hAnsi="Optima"/>
+                <w:sz w:val="26"/>
+                <w:szCs w:val="26"/>
+              </w:rPr>
+              <w:t>2</w:t>
+            </w:r>
+            <w:r>
+              <w:rPr>
+                <w:rFonts w:ascii="Optima" w:hAnsi="Optima"/>
                 <w:sz w:val="26"/>
                 <w:szCs w:val="26"/>
                 <w:vertAlign w:val="superscript"/>
               </w:rPr>
-              <w:t>th</w:t>
-            </w:r>
-            <w:r>
-              <w:rPr>
-                <w:rFonts w:ascii="Optima" w:hAnsi="Optima" w:cs="Arial"/>
-                <w:color w:val="000000" w:themeColor="text1"/>
-                <w:sz w:val="26"/>
-                <w:szCs w:val="26"/>
-              </w:rPr>
-              <w:t xml:space="preserve"> paragraph: Black parent wisdom teaching</w:t>
-            </w:r>
-          </w:p>
-          <w:p>
-            <w:pPr>
-              <w:rPr>
-                <w:rFonts w:ascii="Optima" w:hAnsi="Optima" w:cs="Arial"/>
-                <w:color w:val="000000" w:themeColor="text1"/>
-                <w:sz w:val="26"/>
-                <w:szCs w:val="26"/>
-              </w:rPr>
-            </w:pPr>
+              <w:t>nd</w:t>
+            </w:r>
+            <w:r>
+              <w:rPr>
+                <w:rFonts w:ascii="Optima" w:hAnsi="Optima"/>
+                <w:sz w:val="26"/>
+                <w:szCs w:val="26"/>
+              </w:rPr>
+              <w:t xml:space="preserve"> paragraph: T</w:t>
+            </w:r>
+            <w:r>
+              <w:rPr>
+                <w:rFonts w:ascii="Optima" w:hAnsi="Optima"/>
+                <w:sz w:val="26"/>
+                <w:szCs w:val="26"/>
+              </w:rPr>
+              <w:t xml:space="preserve">he meaning and purpose of our lives. How does the book help me find my life meaning? What should I fight for? </w:t>
+            </w:r>
           </w:p>
           <w:p>
             <w:pPr>
               <w:pStyle w:val="ListParagraph"/>
-              <w:rPr>
-                <w:rFonts w:ascii="Optima" w:hAnsi="Optima"/>
-                <w:sz w:val="26"/>
-                <w:szCs w:val="26"/>
-              </w:rPr>
-            </w:pPr>
-            <w:r>
-              <w:rPr>
-                <w:rFonts w:ascii="Optima" w:hAnsi="Optima"/>
-                <w:sz w:val="26"/>
-                <w:szCs w:val="26"/>
-              </w:rPr>
-              <w:t>Personal Impact:</w:t>
-            </w:r>
-          </w:p>
-          <w:p>
-            <w:pPr>
-              <w:pStyle w:val="ListParagraph"/>
-              <w:rPr>
-                <w:rFonts w:ascii="Optima" w:hAnsi="Optima"/>
-                <w:sz w:val="26"/>
-                <w:szCs w:val="26"/>
-              </w:rPr>
-            </w:pPr>
-            <w:r>
-              <w:rPr>
-                <w:rFonts w:ascii="Optima" w:hAnsi="Optima"/>
-                <w:sz w:val="26"/>
-                <w:szCs w:val="26"/>
-              </w:rPr>
-              <w:t>2 paragraphs, 2 quotations</w:t>
-            </w:r>
-          </w:p>
-          <w:p>
-            <w:pPr>
-              <w:pStyle w:val="ListParagraph"/>
-              <w:rPr>
-                <w:rFonts w:ascii="Optima" w:hAnsi="Optima"/>
-                <w:sz w:val="26"/>
-                <w:szCs w:val="26"/>
-              </w:rPr>
-            </w:pPr>
-            <w:r>
-              <w:rPr>
-                <w:rFonts w:ascii="Optima" w:hAnsi="Optima"/>
-                <w:sz w:val="26"/>
-                <w:szCs w:val="26"/>
-              </w:rPr>
-              <w:t>1</w:t>
-            </w:r>
-            <w:r>
-              <w:rPr>
-                <w:rFonts w:ascii="Optima" w:hAnsi="Optima"/>
-                <w:sz w:val="26"/>
-                <w:szCs w:val="26"/>
-                <w:vertAlign w:val="superscript"/>
-              </w:rPr>
-              <w:t>st</w:t>
-            </w:r>
-            <w:r>
-              <w:rPr>
-                <w:rFonts w:ascii="Optima" w:hAnsi="Optima"/>
-                <w:sz w:val="26"/>
-                <w:szCs w:val="26"/>
-              </w:rPr>
-              <w:t xml:space="preserve"> paragraph: human rights and equality. How I hold the same rights and freedom as every other individual. </w:t>
-            </w:r>
-          </w:p>
-          <w:p>
-            <w:pPr>
-              <w:pStyle w:val="ListParagraph"/>
-              <w:rPr>
-                <w:rFonts w:ascii="Optima" w:hAnsi="Optima"/>
-                <w:sz w:val="26"/>
-                <w:szCs w:val="26"/>
-              </w:rPr>
-            </w:pPr>
-            <w:r>
-              <w:rPr>
-                <w:rFonts w:ascii="Optima" w:hAnsi="Optima"/>
-                <w:sz w:val="26"/>
-                <w:szCs w:val="26"/>
-              </w:rPr>
-              <w:t>2</w:t>
-            </w:r>
-            <w:r>
-              <w:rPr>
-                <w:rFonts w:ascii="Optima" w:hAnsi="Optima"/>
-                <w:sz w:val="26"/>
-                <w:szCs w:val="26"/>
-                <w:vertAlign w:val="superscript"/>
-              </w:rPr>
-              <w:t>nd</w:t>
-            </w:r>
-            <w:r>
-              <w:rPr>
-                <w:rFonts w:ascii="Optima" w:hAnsi="Optima"/>
-                <w:sz w:val="26"/>
-                <w:szCs w:val="26"/>
-              </w:rPr>
-              <w:t xml:space="preserve"> paragraph: the meaning and purpose of our lives. Relate to personal experience. How does the book help me find my life meaning? What should I fight for? </w:t>
+              <w:numPr>
+                <w:ilvl w:val="0"/>
+                <w:numId w:val="5"/>
+              </w:numPr>
+              <w:rPr>
+                <w:rFonts w:ascii="Optima" w:hAnsi="Optima"/>
+                <w:color w:val="5B9BD5" w:themeColor="accent1"/>
+                <w:sz w:val="26"/>
+                <w:szCs w:val="26"/>
+              </w:rPr>
+            </w:pPr>
+            <w:r>
+              <w:rPr>
+                <w:rFonts w:ascii="Optima" w:hAnsi="Optima"/>
+                <w:color w:val="5B9BD5" w:themeColor="accent1"/>
+                <w:sz w:val="26"/>
+                <w:szCs w:val="26"/>
+              </w:rPr>
+              <w:t>Relate quotations</w:t>
+            </w:r>
+            <w:r>
+              <w:rPr>
+                <w:rFonts w:ascii="Optima" w:hAnsi="Optima"/>
+                <w:color w:val="5B9BD5" w:themeColor="accent1"/>
+                <w:sz w:val="26"/>
+                <w:szCs w:val="26"/>
+              </w:rPr>
+              <w:t xml:space="preserve"> to personal experience.</w:t>
             </w:r>
           </w:p>
           <w:p>
@@ -1748,6 +2116,7 @@
                 <w:numId w:val="2"/>
               </w:numPr>
               <w:rPr>
+                <w:rFonts w:ascii="Optima" w:hAnsi="Optima"/>
                 <w:sz w:val="26"/>
                 <w:szCs w:val="26"/>
               </w:rPr>
@@ -1776,13 +2145,22 @@
                 <w:sz w:val="26"/>
                 <w:szCs w:val="26"/>
               </w:rPr>
-              <w:t>(Not ready)</w:t>
+              <w:t>Not ready</w:t>
+            </w:r>
+            <w:r>
+              <w:rPr>
+                <w:rFonts w:ascii="Optima" w:hAnsi="Optima"/>
+                <w:sz w:val="26"/>
+                <w:szCs w:val="26"/>
+              </w:rPr>
+              <w:t xml:space="preserve"> at the time</w:t>
             </w:r>
           </w:p>
           <w:p>
             <w:pPr>
               <w:ind w:left="720"/>
               <w:rPr>
+                <w:rFonts w:ascii="Optima" w:hAnsi="Optima"/>
                 <w:sz w:val="26"/>
                 <w:szCs w:val="26"/>
               </w:rPr>
@@ -1803,6 +2181,7 @@
           <w:p>
             <w:pPr>
               <w:rPr>
+                <w:rFonts w:ascii="Optima" w:hAnsi="Optima"/>
                 <w:sz w:val="26"/>
                 <w:szCs w:val="26"/>
               </w:rPr>
@@ -1898,16 +2277,6 @@
           </w:p>
           <w:p>
             <w:pPr>
-              <w:ind w:left="360"/>
-              <w:rPr>
-                <w:rFonts w:ascii="Optima" w:hAnsi="Optima"/>
-                <w:sz w:val="26"/>
-                <w:szCs w:val="26"/>
-              </w:rPr>
-            </w:pPr>
-          </w:p>
-          <w:p>
-            <w:pPr>
               <w:pStyle w:val="ListParagraph"/>
               <w:numPr>
                 <w:ilvl w:val="0"/>
@@ -1941,41 +2310,55 @@
                 <w:sz w:val="26"/>
                 <w:szCs w:val="26"/>
               </w:rPr>
-              <w:t>analysis of Coates’s aims, techniques, and why that technique may resonate well with some aspects of the public and less so with some others. –Because the writer of the article is an African American, there are many parallels between the two authors’ perspectives</w:t>
-            </w:r>
-          </w:p>
-          <w:p>
-            <w:pPr>
-              <w:pStyle w:val="ListParagraph"/>
-              <w:rPr>
-                <w:rFonts w:ascii="Optima" w:hAnsi="Optima"/>
-                <w:sz w:val="26"/>
-                <w:szCs w:val="26"/>
-              </w:rPr>
-            </w:pPr>
-            <w:r>
-              <w:rPr>
-                <w:rFonts w:ascii="Optima" w:hAnsi="Optima"/>
-                <w:sz w:val="26"/>
-                <w:szCs w:val="26"/>
-              </w:rPr>
-              <w:t>I incorporated this source in the black parent</w:t>
-            </w:r>
-            <w:r>
-              <w:rPr>
-                <w:rFonts w:ascii="Optima" w:hAnsi="Optima"/>
-                <w:sz w:val="26"/>
-                <w:szCs w:val="26"/>
-              </w:rPr>
-              <w:t>’s</w:t>
-            </w:r>
-            <w:r>
-              <w:rPr>
-                <w:rFonts w:ascii="Optima" w:hAnsi="Optima"/>
-                <w:sz w:val="26"/>
-                <w:szCs w:val="26"/>
-              </w:rPr>
-              <w:t xml:space="preserve"> wisdom teaching section. Because both authors come from the same background, they share many similar experience. Hence, I could conclude that black parent teaching is a tradition and is something important to know in order to understand the black population.</w:t>
+              <w:t>analysis of Coates’ aims and</w:t>
+            </w:r>
+            <w:r>
+              <w:rPr>
+                <w:rFonts w:ascii="Optima" w:hAnsi="Optima"/>
+                <w:sz w:val="26"/>
+                <w:szCs w:val="26"/>
+              </w:rPr>
+              <w:t xml:space="preserve"> techniques, and why </w:t>
+            </w:r>
+            <w:r>
+              <w:rPr>
+                <w:rFonts w:ascii="Optima" w:hAnsi="Optima"/>
+                <w:sz w:val="26"/>
+                <w:szCs w:val="26"/>
+              </w:rPr>
+              <w:t>Coates’</w:t>
+            </w:r>
+            <w:r>
+              <w:rPr>
+                <w:rFonts w:ascii="Optima" w:hAnsi="Optima"/>
+                <w:sz w:val="26"/>
+                <w:szCs w:val="26"/>
+              </w:rPr>
+              <w:t xml:space="preserve"> technique may resonate well with some </w:t>
+            </w:r>
+            <w:r>
+              <w:rPr>
+                <w:rFonts w:ascii="Optima" w:hAnsi="Optima"/>
+                <w:sz w:val="26"/>
+                <w:szCs w:val="26"/>
+              </w:rPr>
+              <w:t>parts</w:t>
+            </w:r>
+            <w:r>
+              <w:rPr>
+                <w:rFonts w:ascii="Optima" w:hAnsi="Optima"/>
+                <w:sz w:val="26"/>
+                <w:szCs w:val="26"/>
+              </w:rPr>
+              <w:t xml:space="preserve"> of the public and less so with </w:t>
+            </w:r>
+            <w:r>
+              <w:rPr>
+                <w:rFonts w:ascii="Optima" w:hAnsi="Optima"/>
+                <w:sz w:val="26"/>
+                <w:szCs w:val="26"/>
+              </w:rPr>
+              <w:t xml:space="preserve">others. </w:t>
             </w:r>
           </w:p>
           <w:p>
@@ -1997,40 +2380,47 @@
                 <w:sz w:val="26"/>
                 <w:szCs w:val="26"/>
               </w:rPr>
-              <w:t xml:space="preserve">My second source </w:t>
-            </w:r>
-            <w:r>
-              <w:rPr>
-                <w:rFonts w:ascii="Optima" w:hAnsi="Optima"/>
-                <w:sz w:val="26"/>
-                <w:szCs w:val="26"/>
-              </w:rPr>
-              <w:t xml:space="preserve">discusses about the history of race in America and its impact on whites and blacks. </w:t>
-            </w:r>
-          </w:p>
-          <w:p>
-            <w:pPr>
-              <w:rPr>
-                <w:rFonts w:ascii="Optima" w:hAnsi="Optima"/>
-                <w:sz w:val="26"/>
-                <w:szCs w:val="26"/>
-              </w:rPr>
-            </w:pPr>
-            <w:r>
-              <w:rPr>
-                <w:rFonts w:ascii="Optima" w:hAnsi="Optima"/>
-                <w:sz w:val="26"/>
-                <w:szCs w:val="26"/>
-              </w:rPr>
-              <w:t xml:space="preserve">          </w:t>
-            </w:r>
-            <w:r>
-              <w:rPr>
-                <w:rFonts w:ascii="Optima" w:hAnsi="Optima"/>
-                <w:sz w:val="26"/>
-                <w:szCs w:val="26"/>
-              </w:rPr>
-              <w:t xml:space="preserve">I incorporated this source in the conception of race section. </w:t>
+              <w:t>Because the writer of th</w:t>
+            </w:r>
+            <w:r>
+              <w:rPr>
+                <w:rFonts w:ascii="Optima" w:hAnsi="Optima"/>
+                <w:sz w:val="26"/>
+                <w:szCs w:val="26"/>
+              </w:rPr>
+              <w:t>is</w:t>
+            </w:r>
+            <w:r>
+              <w:rPr>
+                <w:rFonts w:ascii="Optima" w:hAnsi="Optima"/>
+                <w:sz w:val="26"/>
+                <w:szCs w:val="26"/>
+              </w:rPr>
+              <w:t xml:space="preserve"> article is </w:t>
+            </w:r>
+            <w:r>
+              <w:rPr>
+                <w:rFonts w:ascii="Optima" w:hAnsi="Optima"/>
+                <w:sz w:val="26"/>
+                <w:szCs w:val="26"/>
+              </w:rPr>
+              <w:t xml:space="preserve">also </w:t>
+            </w:r>
+            <w:r>
+              <w:rPr>
+                <w:rFonts w:ascii="Optima" w:hAnsi="Optima"/>
+                <w:sz w:val="26"/>
+                <w:szCs w:val="26"/>
+              </w:rPr>
+              <w:t>an African American, there are many parallels between the two authors’ perspectives</w:t>
+            </w:r>
+            <w:r>
+              <w:rPr>
+                <w:rFonts w:ascii="Optima" w:hAnsi="Optima"/>
+                <w:sz w:val="26"/>
+                <w:szCs w:val="26"/>
+              </w:rPr>
+              <w:t>.</w:t>
             </w:r>
           </w:p>
           <w:p>
@@ -2052,7 +2442,210 @@
                 <w:sz w:val="26"/>
                 <w:szCs w:val="26"/>
               </w:rPr>
-              <w:t xml:space="preserve">My third source analyzes a series of books that depict Baltimore’s history and society. In some sections of the article, the author </w:t>
+              <w:t>I incorporated this source in the black parent</w:t>
+            </w:r>
+            <w:r>
+              <w:rPr>
+                <w:rFonts w:ascii="Optima" w:hAnsi="Optima"/>
+                <w:sz w:val="26"/>
+                <w:szCs w:val="26"/>
+              </w:rPr>
+              <w:t>’s</w:t>
+            </w:r>
+            <w:r>
+              <w:rPr>
+                <w:rFonts w:ascii="Optima" w:hAnsi="Optima"/>
+                <w:sz w:val="26"/>
+                <w:szCs w:val="26"/>
+              </w:rPr>
+              <w:t xml:space="preserve"> wisdom teaching section. Because both authors come from the same background, they share many similar experience. </w:t>
+            </w:r>
+            <w:r>
+              <w:rPr>
+                <w:rFonts w:ascii="Optima" w:hAnsi="Optima"/>
+                <w:sz w:val="26"/>
+                <w:szCs w:val="26"/>
+              </w:rPr>
+              <w:t>Therefore</w:t>
+            </w:r>
+            <w:r>
+              <w:rPr>
+                <w:rFonts w:ascii="Optima" w:hAnsi="Optima"/>
+                <w:sz w:val="26"/>
+                <w:szCs w:val="26"/>
+              </w:rPr>
+              <w:t>, I could conclude that black parent teaching is a tradition and is something important to know in order to understand the black population.</w:t>
+            </w:r>
+          </w:p>
+          <w:p>
+            <w:pPr>
+              <w:pStyle w:val="ListParagraph"/>
+              <w:rPr>
+                <w:rFonts w:ascii="Optima" w:hAnsi="Optima"/>
+                <w:sz w:val="26"/>
+                <w:szCs w:val="26"/>
+              </w:rPr>
+            </w:pPr>
+          </w:p>
+          <w:p>
+            <w:pPr>
+              <w:pStyle w:val="ListParagraph"/>
+              <w:numPr>
+                <w:ilvl w:val="0"/>
+                <w:numId w:val="5"/>
+              </w:numPr>
+              <w:rPr>
+                <w:rFonts w:ascii="Optima" w:hAnsi="Optima"/>
+                <w:sz w:val="26"/>
+                <w:szCs w:val="26"/>
+              </w:rPr>
+            </w:pPr>
+            <w:r>
+              <w:rPr>
+                <w:rFonts w:ascii="Optima" w:hAnsi="Optima"/>
+                <w:sz w:val="26"/>
+                <w:szCs w:val="26"/>
+              </w:rPr>
+              <w:t xml:space="preserve">My second source </w:t>
+            </w:r>
+            <w:r>
+              <w:rPr>
+                <w:rFonts w:ascii="Optima" w:hAnsi="Optima"/>
+                <w:sz w:val="26"/>
+                <w:szCs w:val="26"/>
+              </w:rPr>
+              <w:t xml:space="preserve">discusses about the history of race in America and its impact on </w:t>
+            </w:r>
+            <w:r>
+              <w:rPr>
+                <w:rFonts w:ascii="Optima" w:hAnsi="Optima"/>
+                <w:sz w:val="26"/>
+                <w:szCs w:val="26"/>
+              </w:rPr>
+              <w:t>the white</w:t>
+            </w:r>
+            <w:r>
+              <w:rPr>
+                <w:rFonts w:ascii="Optima" w:hAnsi="Optima"/>
+                <w:sz w:val="26"/>
+                <w:szCs w:val="26"/>
+              </w:rPr>
+              <w:t xml:space="preserve"> and </w:t>
+            </w:r>
+            <w:r>
+              <w:rPr>
+                <w:rFonts w:ascii="Optima" w:hAnsi="Optima"/>
+                <w:sz w:val="26"/>
+                <w:szCs w:val="26"/>
+              </w:rPr>
+              <w:t>the black population</w:t>
+            </w:r>
+            <w:r>
+              <w:rPr>
+                <w:rFonts w:ascii="Optima" w:hAnsi="Optima"/>
+                <w:sz w:val="26"/>
+                <w:szCs w:val="26"/>
+              </w:rPr>
+              <w:t xml:space="preserve">. </w:t>
+            </w:r>
+          </w:p>
+          <w:p>
+            <w:pPr>
+              <w:pStyle w:val="ListParagraph"/>
+              <w:numPr>
+                <w:ilvl w:val="0"/>
+                <w:numId w:val="5"/>
+              </w:numPr>
+              <w:rPr>
+                <w:rFonts w:ascii="Optima" w:hAnsi="Optima"/>
+                <w:sz w:val="26"/>
+                <w:szCs w:val="26"/>
+              </w:rPr>
+            </w:pPr>
+            <w:r>
+              <w:rPr>
+                <w:rFonts w:ascii="Optima" w:hAnsi="Optima"/>
+                <w:sz w:val="26"/>
+                <w:szCs w:val="26"/>
+              </w:rPr>
+              <w:t xml:space="preserve">I incorporated this source in the conception of race section. </w:t>
+            </w:r>
+          </w:p>
+          <w:p>
+            <w:pPr>
+              <w:rPr>
+                <w:rFonts w:ascii="Optima" w:hAnsi="Optima"/>
+                <w:sz w:val="26"/>
+                <w:szCs w:val="26"/>
+              </w:rPr>
+            </w:pPr>
+          </w:p>
+          <w:p>
+            <w:pPr>
+              <w:pStyle w:val="ListParagraph"/>
+              <w:numPr>
+                <w:ilvl w:val="0"/>
+                <w:numId w:val="5"/>
+              </w:numPr>
+              <w:rPr>
+                <w:rFonts w:ascii="Optima" w:hAnsi="Optima"/>
+                <w:sz w:val="26"/>
+                <w:szCs w:val="26"/>
+              </w:rPr>
+            </w:pPr>
+            <w:r>
+              <w:rPr>
+                <w:rFonts w:ascii="Optima" w:hAnsi="Optima"/>
+                <w:sz w:val="26"/>
+                <w:szCs w:val="26"/>
+              </w:rPr>
+              <w:t>My third source analyzes a series of books that depict</w:t>
+            </w:r>
+            <w:r>
+              <w:rPr>
+                <w:rFonts w:ascii="Optima" w:hAnsi="Optima"/>
+                <w:sz w:val="26"/>
+                <w:szCs w:val="26"/>
+              </w:rPr>
+              <w:t>s</w:t>
+            </w:r>
+            <w:r>
+              <w:rPr>
+                <w:rFonts w:ascii="Optima" w:hAnsi="Optima"/>
+                <w:sz w:val="26"/>
+                <w:szCs w:val="26"/>
+              </w:rPr>
+              <w:t xml:space="preserve"> Baltimore’s history and society. </w:t>
+            </w:r>
+          </w:p>
+          <w:p>
+            <w:pPr>
+              <w:pStyle w:val="ListParagraph"/>
+              <w:numPr>
+                <w:ilvl w:val="0"/>
+                <w:numId w:val="5"/>
+              </w:numPr>
+              <w:rPr>
+                <w:rFonts w:ascii="Optima" w:hAnsi="Optima"/>
+                <w:sz w:val="26"/>
+                <w:szCs w:val="26"/>
+              </w:rPr>
+            </w:pPr>
+            <w:r>
+              <w:rPr>
+                <w:rFonts w:ascii="Optima" w:hAnsi="Optima"/>
+                <w:sz w:val="26"/>
+                <w:szCs w:val="26"/>
+              </w:rPr>
+              <w:t>T</w:t>
+            </w:r>
+            <w:r>
+              <w:rPr>
+                <w:rFonts w:ascii="Optima" w:hAnsi="Optima"/>
+                <w:sz w:val="26"/>
+                <w:szCs w:val="26"/>
+              </w:rPr>
+              <w:t xml:space="preserve">he author </w:t>
             </w:r>
             <w:r>
               <w:rPr>
@@ -2066,6 +2659,10 @@
           <w:p>
             <w:pPr>
               <w:pStyle w:val="ListParagraph"/>
+              <w:numPr>
+                <w:ilvl w:val="0"/>
+                <w:numId w:val="5"/>
+              </w:numPr>
               <w:rPr>
                 <w:rFonts w:ascii="Optima" w:hAnsi="Optima"/>
                 <w:sz w:val="26"/>
@@ -2080,6 +2677,16 @@
               </w:rPr>
               <w:t xml:space="preserve">I incorporated this source to exemplifies the relationship between race and racism. </w:t>
             </w:r>
+          </w:p>
+          <w:p>
+            <w:pPr>
+              <w:pStyle w:val="ListParagraph"/>
+              <w:rPr>
+                <w:rFonts w:ascii="Optima" w:hAnsi="Optima"/>
+                <w:sz w:val="26"/>
+                <w:szCs w:val="26"/>
+              </w:rPr>
+            </w:pPr>
           </w:p>
         </w:tc>
       </w:tr>
@@ -2096,6 +2703,7 @@
           <w:p>
             <w:pPr>
               <w:rPr>
+                <w:rFonts w:ascii="Optima" w:hAnsi="Optima"/>
                 <w:sz w:val="26"/>
                 <w:szCs w:val="26"/>
               </w:rPr>
@@ -2184,7 +2792,25 @@
                 <w:sz w:val="26"/>
                 <w:szCs w:val="26"/>
               </w:rPr>
-              <w:t xml:space="preserve">Maybe considering adding a quotation that relates to my personal account in the personal impact section of the essay. </w:t>
+              <w:t>Maybe conside</w:t>
+            </w:r>
+            <w:r>
+              <w:rPr>
+                <w:rFonts w:ascii="Optima" w:hAnsi="Optima"/>
+                <w:color w:val="5B9BD5" w:themeColor="accent1"/>
+                <w:sz w:val="26"/>
+                <w:szCs w:val="26"/>
+              </w:rPr>
+              <w:t>r</w:t>
+            </w:r>
+            <w:r>
+              <w:rPr>
+                <w:rFonts w:ascii="Optima" w:hAnsi="Optima"/>
+                <w:color w:val="5B9BD5" w:themeColor="accent1"/>
+                <w:sz w:val="26"/>
+                <w:szCs w:val="26"/>
+              </w:rPr>
+              <w:t xml:space="preserve"> adding a quotation that relates to my personal account in the personal impact section of the essay. </w:t>
             </w:r>
           </w:p>
           <w:p>
@@ -2241,21 +2867,22 @@
                 <w:sz w:val="26"/>
                 <w:szCs w:val="26"/>
               </w:rPr>
-              <w:t xml:space="preserve"> in the introduction. Because the author is an African American, he might </w:t>
-            </w:r>
-            <w:r>
-              <w:rPr>
-                <w:rFonts w:ascii="Optima" w:hAnsi="Optima"/>
-                <w:color w:val="5B9BD5" w:themeColor="accent1"/>
-                <w:sz w:val="26"/>
-                <w:szCs w:val="26"/>
-              </w:rPr>
-              <w:t xml:space="preserve">exaggerate the facts and his personal experience. Pay attention to the author’s word choice. </w:t>
-            </w:r>
-          </w:p>
-          <w:p>
-            <w:pPr>
-              <w:rPr>
+              <w:t xml:space="preserve"> in introduction. Because the author is an African American, he might </w:t>
+            </w:r>
+            <w:r>
+              <w:rPr>
+                <w:rFonts w:ascii="Optima" w:hAnsi="Optima"/>
+                <w:color w:val="5B9BD5" w:themeColor="accent1"/>
+                <w:sz w:val="26"/>
+                <w:szCs w:val="26"/>
+              </w:rPr>
+              <w:t xml:space="preserve">exaggerate the facts. Pay attention to author’s word choice. </w:t>
+            </w:r>
+          </w:p>
+          <w:p>
+            <w:pPr>
+              <w:rPr>
+                <w:rFonts w:ascii="Optima" w:hAnsi="Optima"/>
                 <w:sz w:val="26"/>
                 <w:szCs w:val="26"/>
               </w:rPr>
@@ -2755,6 +3382,119 @@
     </w:lvl>
   </w:abstractNum>
   <w:abstractNum w:abstractNumId="5">
+    <w:nsid w:val="70F12D6A"/>
+    <w:multiLevelType w:val="hybridMultilevel"/>
+    <w:tmpl w:val="C5B41696"/>
+    <w:lvl w:ilvl="0" w:tplc="95B862AC">
+      <w:start w:val="1"/>
+      <w:numFmt w:val="bullet"/>
+      <w:lvlText w:val="-"/>
+      <w:lvlJc w:val="left"/>
+      <w:pPr>
+        <w:ind w:left="1080" w:hanging="360"/>
+      </w:pPr>
+      <w:rPr>
+        <w:rFonts w:ascii="Optima" w:eastAsia="Times New Roman" w:hAnsi="Optima" w:cs="Times New Roman" w:hint="default"/>
+      </w:rPr>
+    </w:lvl>
+    <w:lvl w:ilvl="1" w:tplc="04090003" w:tentative="1">
+      <w:start w:val="1"/>
+      <w:numFmt w:val="bullet"/>
+      <w:lvlText w:val="o"/>
+      <w:lvlJc w:val="left"/>
+      <w:pPr>
+        <w:ind w:left="1800" w:hanging="360"/>
+      </w:pPr>
+      <w:rPr>
+        <w:rFonts w:ascii="Courier New" w:hAnsi="Courier New" w:cs="Courier New" w:hint="default"/>
+      </w:rPr>
+    </w:lvl>
+    <w:lvl w:ilvl="2" w:tplc="04090005" w:tentative="1">
+      <w:start w:val="1"/>
+      <w:numFmt w:val="bullet"/>
+      <w:lvlText w:val=""/>
+      <w:lvlJc w:val="left"/>
+      <w:pPr>
+        <w:ind w:left="2520" w:hanging="360"/>
+      </w:pPr>
+      <w:rPr>
+        <w:rFonts w:ascii="Wingdings" w:hAnsi="Wingdings" w:hint="default"/>
+      </w:rPr>
+    </w:lvl>
+    <w:lvl w:ilvl="3" w:tplc="04090001" w:tentative="1">
+      <w:start w:val="1"/>
+      <w:numFmt w:val="bullet"/>
+      <w:lvlText w:val=""/>
+      <w:lvlJc w:val="left"/>
+      <w:pPr>
+        <w:ind w:left="3240" w:hanging="360"/>
+      </w:pPr>
+      <w:rPr>
+        <w:rFonts w:ascii="Symbol" w:hAnsi="Symbol" w:hint="default"/>
+      </w:rPr>
+    </w:lvl>
+    <w:lvl w:ilvl="4" w:tplc="04090003" w:tentative="1">
+      <w:start w:val="1"/>
+      <w:numFmt w:val="bullet"/>
+      <w:lvlText w:val="o"/>
+      <w:lvlJc w:val="left"/>
+      <w:pPr>
+        <w:ind w:left="3960" w:hanging="360"/>
+      </w:pPr>
+      <w:rPr>
+        <w:rFonts w:ascii="Courier New" w:hAnsi="Courier New" w:cs="Courier New" w:hint="default"/>
+      </w:rPr>
+    </w:lvl>
+    <w:lvl w:ilvl="5" w:tplc="04090005" w:tentative="1">
+      <w:start w:val="1"/>
+      <w:numFmt w:val="bullet"/>
+      <w:lvlText w:val=""/>
+      <w:lvlJc w:val="left"/>
+      <w:pPr>
+        <w:ind w:left="4680" w:hanging="360"/>
+      </w:pPr>
+      <w:rPr>
+        <w:rFonts w:ascii="Wingdings" w:hAnsi="Wingdings" w:hint="default"/>
+      </w:rPr>
+    </w:lvl>
+    <w:lvl w:ilvl="6" w:tplc="04090001" w:tentative="1">
+      <w:start w:val="1"/>
+      <w:numFmt w:val="bullet"/>
+      <w:lvlText w:val=""/>
+      <w:lvlJc w:val="left"/>
+      <w:pPr>
+        <w:ind w:left="5400" w:hanging="360"/>
+      </w:pPr>
+      <w:rPr>
+        <w:rFonts w:ascii="Symbol" w:hAnsi="Symbol" w:hint="default"/>
+      </w:rPr>
+    </w:lvl>
+    <w:lvl w:ilvl="7" w:tplc="04090003" w:tentative="1">
+      <w:start w:val="1"/>
+      <w:numFmt w:val="bullet"/>
+      <w:lvlText w:val="o"/>
+      <w:lvlJc w:val="left"/>
+      <w:pPr>
+        <w:ind w:left="6120" w:hanging="360"/>
+      </w:pPr>
+      <w:rPr>
+        <w:rFonts w:ascii="Courier New" w:hAnsi="Courier New" w:cs="Courier New" w:hint="default"/>
+      </w:rPr>
+    </w:lvl>
+    <w:lvl w:ilvl="8" w:tplc="04090005" w:tentative="1">
+      <w:start w:val="1"/>
+      <w:numFmt w:val="bullet"/>
+      <w:lvlText w:val=""/>
+      <w:lvlJc w:val="left"/>
+      <w:pPr>
+        <w:ind w:left="6840" w:hanging="360"/>
+      </w:pPr>
+      <w:rPr>
+        <w:rFonts w:ascii="Wingdings" w:hAnsi="Wingdings" w:hint="default"/>
+      </w:rPr>
+    </w:lvl>
+  </w:abstractNum>
+  <w:abstractNum w:abstractNumId="6">
     <w:nsid w:val="7FE01B98"/>
     <w:multiLevelType w:val="hybridMultilevel"/>
     <w:tmpl w:val="E8C2DFA2"/>
@@ -2859,6 +3599,9 @@
     <w:abstractNumId w:val="4"/>
   </w:num>
   <w:num w:numId="6">
+    <w:abstractNumId w:val="6"/>
+  </w:num>
+  <w:num w:numId="7">
     <w:abstractNumId w:val="5"/>
   </w:num>
 </w:numbering>

</xml_diff>